<commit_message>
21/08-xoa khoang trang, confirm, sua ham nhap diem
</commit_message>
<xml_diff>
--- a/hk3-2020.docx
+++ b/hk3-2020.docx
@@ -3766,6 +3766,7 @@
     <w:p>
       <w:pPr>
         <w:pStyle w:val="BodyTextIndent"/>
+        <w:shd w:val="clear" w:color="auto" w:fill="FFFF00"/>
         <w:spacing w:before="120"/>
         <w:rPr>
           <w:rFonts w:ascii="Times New Roman" w:hAnsi="Times New Roman"/>
@@ -3774,8 +3775,15 @@
       <w:r>
         <w:rPr>
           <w:rFonts w:ascii="Times New Roman" w:hAnsi="Times New Roman"/>
-        </w:rPr>
-        <w:t xml:space="preserve">c. </w:t>
+          <w:shd w:val="clear" w:color="auto" w:fill="FFFF00"/>
+        </w:rPr>
+        <w:t>c</w:t>
+      </w:r>
+      <w:r>
+        <w:rPr>
+          <w:rFonts w:ascii="Times New Roman" w:hAnsi="Times New Roman"/>
+        </w:rPr>
+        <w:t xml:space="preserve">. </w:t>
       </w:r>
       <w:proofErr w:type="gramStart"/>
       <w:r>
@@ -3797,36 +3805,13 @@
         <w:rPr>
           <w:rFonts w:ascii="Times New Roman" w:hAnsi="Times New Roman"/>
         </w:rPr>
-        <w:t xml:space="preserve"> Cập n</w:t>
-      </w:r>
-      <w:r>
-        <w:rPr>
-          <w:rFonts w:ascii="Times New Roman" w:hAnsi="Times New Roman"/>
-        </w:rPr>
-        <w:t xml:space="preserve">hập sinh viên của </w:t>
-      </w:r>
-      <w:r>
-        <w:rPr>
-          <w:rFonts w:ascii="Times New Roman" w:hAnsi="Times New Roman"/>
-        </w:rPr>
-        <w:t xml:space="preserve">1 </w:t>
-      </w:r>
-      <w:r>
-        <w:rPr>
-          <w:rFonts w:ascii="Times New Roman" w:hAnsi="Times New Roman"/>
-        </w:rPr>
-        <w:t>lớp</w:t>
-      </w:r>
-      <w:r>
-        <w:rPr>
-          <w:rFonts w:ascii="Times New Roman" w:hAnsi="Times New Roman"/>
-        </w:rPr>
-        <w:t xml:space="preserve">: nhập vào mã lớp trước, sau đó nhập các sinh viên vào lớp đó. </w:t>
+        <w:t xml:space="preserve"> Cập nhập sinh viên của 1 lớp: nhập vào mã lớp trước, sau đó nhập các sinh viên vào lớp đó. </w:t>
       </w:r>
     </w:p>
     <w:p>
       <w:pPr>
         <w:pStyle w:val="BodyTextIndent"/>
+        <w:shd w:val="clear" w:color="auto" w:fill="FFFF00"/>
         <w:rPr>
           <w:rFonts w:ascii="Times New Roman" w:hAnsi="Times New Roman"/>
         </w:rPr>
@@ -3855,6 +3840,7 @@
     <w:p>
       <w:pPr>
         <w:pStyle w:val="BodyTextIndent"/>
+        <w:shd w:val="clear" w:color="auto" w:fill="FFFF00"/>
         <w:rPr>
           <w:rFonts w:ascii="Times New Roman" w:hAnsi="Times New Roman"/>
         </w:rPr>
@@ -3870,19 +3856,7 @@
         <w:rPr>
           <w:rFonts w:ascii="Times New Roman" w:hAnsi="Times New Roman"/>
         </w:rPr>
-        <w:t xml:space="preserve">vào </w:t>
-      </w:r>
-      <w:r>
-        <w:rPr>
-          <w:rFonts w:ascii="Times New Roman" w:hAnsi="Times New Roman"/>
-        </w:rPr>
-        <w:t xml:space="preserve"> </w:t>
-      </w:r>
-      <w:r>
-        <w:rPr>
-          <w:rFonts w:ascii="Times New Roman" w:hAnsi="Times New Roman"/>
-        </w:rPr>
-        <w:t>mã</w:t>
+        <w:t>vào  mã</w:t>
       </w:r>
       <w:proofErr w:type="gramEnd"/>
       <w:r>
@@ -3895,6 +3869,7 @@
     <w:p>
       <w:pPr>
         <w:pStyle w:val="BodyTextIndent"/>
+        <w:shd w:val="clear" w:color="auto" w:fill="FFFF00"/>
         <w:rPr>
           <w:rFonts w:ascii="Times New Roman" w:hAnsi="Times New Roman"/>
         </w:rPr>
@@ -3910,6 +3885,7 @@
     <w:p>
       <w:pPr>
         <w:pStyle w:val="BodyTextIndent"/>
+        <w:shd w:val="clear" w:color="auto" w:fill="FFFF00"/>
         <w:spacing w:before="120"/>
         <w:rPr>
           <w:rFonts w:ascii="Times New Roman" w:hAnsi="Times New Roman"/>
@@ -3918,8 +3894,15 @@
       <w:r>
         <w:rPr>
           <w:rFonts w:ascii="Times New Roman" w:hAnsi="Times New Roman"/>
-        </w:rPr>
-        <w:t xml:space="preserve">d. In DSSV của 1 lớp (dựa vào mã lớp) theo thứ tự alphabet tăng dần của masv  </w:t>
+          <w:shd w:val="clear" w:color="auto" w:fill="FFFF00"/>
+        </w:rPr>
+        <w:t>d.</w:t>
+      </w:r>
+      <w:r>
+        <w:rPr>
+          <w:rFonts w:ascii="Times New Roman" w:hAnsi="Times New Roman"/>
+        </w:rPr>
+        <w:t xml:space="preserve"> In DSSV của 1 lớp (dựa vào mã lớp) theo thứ tự alphabet tăng dần của masv  </w:t>
       </w:r>
     </w:p>
     <w:p>
@@ -4077,8 +4060,15 @@
       <w:r>
         <w:rPr>
           <w:rFonts w:ascii="Times New Roman" w:hAnsi="Times New Roman"/>
-        </w:rPr>
-        <w:t xml:space="preserve">h. </w:t>
+          <w:shd w:val="clear" w:color="auto" w:fill="FFFF00"/>
+        </w:rPr>
+        <w:t>h.</w:t>
+      </w:r>
+      <w:r>
+        <w:rPr>
+          <w:rFonts w:ascii="Times New Roman" w:hAnsi="Times New Roman"/>
+        </w:rPr>
+        <w:t xml:space="preserve"> </w:t>
       </w:r>
       <w:r>
         <w:rPr>
@@ -4626,8 +4616,15 @@
       <w:r>
         <w:rPr>
           <w:rFonts w:ascii="Times New Roman" w:hAnsi="Times New Roman"/>
-        </w:rPr>
-        <w:t xml:space="preserve">i. </w:t>
+          <w:shd w:val="clear" w:color="auto" w:fill="FFFF00"/>
+        </w:rPr>
+        <w:t>i.</w:t>
+      </w:r>
+      <w:r>
+        <w:rPr>
+          <w:rFonts w:ascii="Times New Roman" w:hAnsi="Times New Roman"/>
+        </w:rPr>
+        <w:t xml:space="preserve"> </w:t>
       </w:r>
       <w:r>
         <w:rPr>
@@ -7318,6 +7315,79 @@
       </w:tblBorders>
     </w:tblPr>
   </w:style>
+  <w:style w:type="character" w:styleId="CommentReference">
+    <w:name w:val="annotation reference"/>
+    <w:basedOn w:val="DefaultParagraphFont"/>
+    <w:rsid w:val="007E03F1"/>
+    <w:rPr>
+      <w:sz w:val="16"/>
+      <w:szCs w:val="16"/>
+    </w:rPr>
+  </w:style>
+  <w:style w:type="paragraph" w:styleId="CommentText">
+    <w:name w:val="annotation text"/>
+    <w:basedOn w:val="Normal"/>
+    <w:link w:val="CommentTextChar"/>
+    <w:rsid w:val="007E03F1"/>
+    <w:rPr>
+      <w:sz w:val="20"/>
+      <w:szCs w:val="20"/>
+    </w:rPr>
+  </w:style>
+  <w:style w:type="character" w:customStyle="1" w:styleId="CommentTextChar">
+    <w:name w:val="Comment Text Char"/>
+    <w:basedOn w:val="DefaultParagraphFont"/>
+    <w:link w:val="CommentText"/>
+    <w:rsid w:val="007E03F1"/>
+    <w:rPr>
+      <w:lang w:val="en-US" w:eastAsia="en-US"/>
+    </w:rPr>
+  </w:style>
+  <w:style w:type="paragraph" w:styleId="CommentSubject">
+    <w:name w:val="annotation subject"/>
+    <w:basedOn w:val="CommentText"/>
+    <w:next w:val="CommentText"/>
+    <w:link w:val="CommentSubjectChar"/>
+    <w:rsid w:val="007E03F1"/>
+    <w:rPr>
+      <w:b/>
+      <w:bCs/>
+    </w:rPr>
+  </w:style>
+  <w:style w:type="character" w:customStyle="1" w:styleId="CommentSubjectChar">
+    <w:name w:val="Comment Subject Char"/>
+    <w:basedOn w:val="CommentTextChar"/>
+    <w:link w:val="CommentSubject"/>
+    <w:rsid w:val="007E03F1"/>
+    <w:rPr>
+      <w:b/>
+      <w:bCs/>
+      <w:lang w:val="en-US" w:eastAsia="en-US"/>
+    </w:rPr>
+  </w:style>
+  <w:style w:type="paragraph" w:styleId="BalloonText">
+    <w:name w:val="Balloon Text"/>
+    <w:basedOn w:val="Normal"/>
+    <w:link w:val="BalloonTextChar"/>
+    <w:rsid w:val="007E03F1"/>
+    <w:rPr>
+      <w:rFonts w:ascii="Segoe UI" w:hAnsi="Segoe UI" w:cs="Segoe UI"/>
+      <w:sz w:val="18"/>
+      <w:szCs w:val="18"/>
+    </w:rPr>
+  </w:style>
+  <w:style w:type="character" w:customStyle="1" w:styleId="BalloonTextChar">
+    <w:name w:val="Balloon Text Char"/>
+    <w:basedOn w:val="DefaultParagraphFont"/>
+    <w:link w:val="BalloonText"/>
+    <w:rsid w:val="007E03F1"/>
+    <w:rPr>
+      <w:rFonts w:ascii="Segoe UI" w:hAnsi="Segoe UI" w:cs="Segoe UI"/>
+      <w:sz w:val="18"/>
+      <w:szCs w:val="18"/>
+      <w:lang w:val="en-US" w:eastAsia="en-US"/>
+    </w:rPr>
+  </w:style>
 </w:styles>
 </file>
 

</xml_diff>